<commit_message>
made one line change
</commit_message>
<xml_diff>
--- a/WS1 OUTLINE - CAS WG Data Visualization.docx
+++ b/WS1 OUTLINE - CAS WG Data Visualization.docx
@@ -835,7 +835,6 @@
         <w:t xml:space="preserve">for </w:t>
       </w:r>
       <w:proofErr w:type="spellStart"/>
-      <w:proofErr w:type="gramStart"/>
       <w:r>
         <w:t>le</w:t>
       </w:r>
@@ -843,7 +842,6 @@
         <w:t>ngth:width</w:t>
       </w:r>
       <w:proofErr w:type="spellEnd"/>
-      <w:proofErr w:type="gramEnd"/>
       <w:r>
         <w:t xml:space="preserve"> aspect ratio</w:t>
       </w:r>
@@ -1107,278 +1105,278 @@
         </w:numPr>
         <w:spacing w:after="0"/>
       </w:pPr>
-      <w:r>
-        <w:t>Motion</w:t>
-      </w:r>
-    </w:p>
-    <w:p>
-      <w:pPr>
-        <w:pStyle w:val="ListParagraph"/>
-        <w:numPr>
-          <w:ilvl w:val="3"/>
-          <w:numId w:val="1"/>
-        </w:numPr>
-        <w:spacing w:after="0"/>
-      </w:pPr>
-      <w:r>
-        <w:t>Shape</w:t>
-      </w:r>
-    </w:p>
-    <w:p>
-      <w:pPr>
-        <w:pStyle w:val="ListParagraph"/>
-        <w:spacing w:after="0"/>
-        <w:ind w:left="2880"/>
-      </w:pPr>
-    </w:p>
-    <w:p>
-      <w:pPr>
-        <w:pStyle w:val="ListParagraph"/>
-        <w:numPr>
-          <w:ilvl w:val="0"/>
-          <w:numId w:val="1"/>
-        </w:numPr>
-        <w:spacing w:after="0"/>
-      </w:pPr>
-      <w:r>
-        <w:rPr>
-          <w:b/>
-        </w:rPr>
-        <w:t>Summary(?)</w:t>
-      </w:r>
-      <w:r>
-        <w:t>placeholder; perhaps a one-page guide?</w:t>
-      </w:r>
-    </w:p>
-    <w:p>
-      <w:pPr>
-        <w:pStyle w:val="ListParagraph"/>
-        <w:spacing w:after="0"/>
-        <w:rPr>
-          <w:b/>
-        </w:rPr>
-      </w:pPr>
-    </w:p>
-    <w:p>
-      <w:pPr>
-        <w:pStyle w:val="ListParagraph"/>
-        <w:numPr>
-          <w:ilvl w:val="0"/>
-          <w:numId w:val="1"/>
-        </w:numPr>
-        <w:spacing w:after="0"/>
-        <w:rPr>
-          <w:b/>
-        </w:rPr>
-      </w:pPr>
-      <w:r>
-        <w:rPr>
-          <w:b/>
-        </w:rPr>
-        <w:t>Appendix</w:t>
-      </w:r>
-      <w:r>
-        <w:rPr>
-          <w:b/>
-        </w:rPr>
-        <w:t xml:space="preserve"> (?) </w:t>
-      </w:r>
-      <w:r>
-        <w:t>placeholder</w:t>
-      </w:r>
-    </w:p>
-    <w:p>
-      <w:pPr>
-        <w:pStyle w:val="ListParagraph"/>
-        <w:spacing w:after="0"/>
-      </w:pPr>
-    </w:p>
-    <w:p>
-      <w:pPr>
-        <w:pStyle w:val="ListParagraph"/>
-        <w:numPr>
-          <w:ilvl w:val="0"/>
-          <w:numId w:val="1"/>
-        </w:numPr>
-        <w:spacing w:after="0"/>
-      </w:pPr>
-      <w:r>
-        <w:rPr>
-          <w:b/>
-        </w:rPr>
-        <w:t>References</w:t>
-      </w:r>
-    </w:p>
-    <w:p>
-      <w:pPr>
-        <w:pStyle w:val="ListParagraph"/>
-        <w:numPr>
-          <w:ilvl w:val="1"/>
-          <w:numId w:val="1"/>
-        </w:numPr>
-        <w:spacing w:after="0"/>
-      </w:pPr>
-      <w:r>
-        <w:rPr>
-          <w:i/>
-        </w:rPr>
-        <w:t xml:space="preserve">Storytelling </w:t>
-      </w:r>
-      <w:proofErr w:type="gramStart"/>
-      <w:r>
-        <w:rPr>
-          <w:i/>
-        </w:rPr>
-        <w:t>With</w:t>
-      </w:r>
-      <w:proofErr w:type="gramEnd"/>
-      <w:r>
-        <w:rPr>
-          <w:i/>
-        </w:rPr>
-        <w:t xml:space="preserve"> Data; </w:t>
-      </w:r>
-      <w:r>
-        <w:t>Cole Nusbaumer-</w:t>
-      </w:r>
-      <w:proofErr w:type="spellStart"/>
-      <w:r>
-        <w:t>Knaflic</w:t>
-      </w:r>
-      <w:proofErr w:type="spellEnd"/>
-    </w:p>
-    <w:p>
-      <w:pPr>
-        <w:pStyle w:val="ListParagraph"/>
-        <w:numPr>
-          <w:ilvl w:val="1"/>
-          <w:numId w:val="1"/>
-        </w:numPr>
-        <w:spacing w:after="0"/>
-      </w:pPr>
-      <w:r>
-        <w:rPr>
-          <w:i/>
-        </w:rPr>
-        <w:t xml:space="preserve">Show Me the Numbers; </w:t>
-      </w:r>
-      <w:r>
-        <w:t>Stephen Few</w:t>
-      </w:r>
-    </w:p>
-    <w:p>
-      <w:pPr>
-        <w:pStyle w:val="ListParagraph"/>
-        <w:numPr>
-          <w:ilvl w:val="1"/>
-          <w:numId w:val="1"/>
-        </w:numPr>
-        <w:spacing w:after="0"/>
-      </w:pPr>
-      <w:r>
-        <w:rPr>
-          <w:i/>
-        </w:rPr>
-        <w:t>Visualize This</w:t>
-      </w:r>
-      <w:r>
-        <w:t xml:space="preserve">, </w:t>
-      </w:r>
-      <w:r>
-        <w:t xml:space="preserve">Nathan </w:t>
-      </w:r>
-      <w:proofErr w:type="spellStart"/>
-      <w:r>
-        <w:t>Yau</w:t>
-      </w:r>
-      <w:proofErr w:type="spellEnd"/>
-    </w:p>
-    <w:p>
-      <w:pPr>
-        <w:pStyle w:val="ListParagraph"/>
-        <w:numPr>
-          <w:ilvl w:val="1"/>
-          <w:numId w:val="1"/>
-        </w:numPr>
-        <w:spacing w:after="0"/>
-      </w:pPr>
-      <w:r>
-        <w:rPr>
-          <w:i/>
-        </w:rPr>
-        <w:t>Visual Display of Quantitative Information; Beautiful Evidence</w:t>
-      </w:r>
-      <w:r>
-        <w:t xml:space="preserve">; </w:t>
-      </w:r>
-      <w:r>
-        <w:t>Edward Tufte</w:t>
-      </w:r>
-    </w:p>
-    <w:p>
-      <w:pPr>
-        <w:pStyle w:val="ListParagraph"/>
-        <w:numPr>
-          <w:ilvl w:val="1"/>
-          <w:numId w:val="1"/>
-        </w:numPr>
-        <w:spacing w:after="0"/>
-      </w:pPr>
-      <w:r>
-        <w:rPr>
-          <w:i/>
-        </w:rPr>
-        <w:t>Visualization Analysis &amp;</w:t>
-      </w:r>
-      <w:r>
-        <w:rPr>
-          <w:i/>
-        </w:rPr>
-        <w:t xml:space="preserve"> Design,</w:t>
-      </w:r>
-      <w:r>
-        <w:t xml:space="preserve"> Tamara </w:t>
-      </w:r>
-      <w:proofErr w:type="spellStart"/>
-      <w:r>
-        <w:t>Munzner</w:t>
-      </w:r>
-      <w:proofErr w:type="spellEnd"/>
-    </w:p>
-    <w:p>
-      <w:pPr>
-        <w:pStyle w:val="ListParagraph"/>
-        <w:numPr>
-          <w:ilvl w:val="0"/>
-          <w:numId w:val="1"/>
-        </w:numPr>
-        <w:spacing w:after="0"/>
-      </w:pPr>
-      <w:r>
-        <w:t xml:space="preserve">Test add </w:t>
-      </w:r>
-      <w:proofErr w:type="spellStart"/>
-      <w:r>
-        <w:t>sw</w:t>
-      </w:r>
-      <w:proofErr w:type="spellEnd"/>
-    </w:p>
-    <w:p>
-      <w:pPr>
-        <w:pStyle w:val="ListParagraph"/>
-        <w:numPr>
-          <w:ilvl w:val="0"/>
-          <w:numId w:val="1"/>
-        </w:numPr>
-        <w:spacing w:after="0"/>
-      </w:pPr>
-      <w:r>
-        <w:t xml:space="preserve">Upload </w:t>
-      </w:r>
       <w:bookmarkStart w:id="0" w:name="_GoBack"/>
       <w:bookmarkEnd w:id="0"/>
       <w:r>
-        <w:t>Test by Annie Fan</w:t>
+        <w:t>Motion</w:t>
+      </w:r>
+    </w:p>
+    <w:p>
+      <w:pPr>
+        <w:pStyle w:val="ListParagraph"/>
+        <w:numPr>
+          <w:ilvl w:val="3"/>
+          <w:numId w:val="1"/>
+        </w:numPr>
+        <w:spacing w:after="0"/>
+      </w:pPr>
+      <w:r>
+        <w:t>Shape</w:t>
+      </w:r>
+    </w:p>
+    <w:p>
+      <w:pPr>
+        <w:pStyle w:val="ListParagraph"/>
+        <w:spacing w:after="0"/>
+        <w:ind w:left="2880"/>
+      </w:pPr>
+    </w:p>
+    <w:p>
+      <w:pPr>
+        <w:pStyle w:val="ListParagraph"/>
+        <w:numPr>
+          <w:ilvl w:val="0"/>
+          <w:numId w:val="1"/>
+        </w:numPr>
+        <w:spacing w:after="0"/>
+      </w:pPr>
+      <w:r>
+        <w:rPr>
+          <w:b/>
+        </w:rPr>
+        <w:t>Summary(?)</w:t>
+      </w:r>
+      <w:r>
+        <w:t>placeholder; perhaps a one-page guide?</w:t>
+      </w:r>
+    </w:p>
+    <w:p>
+      <w:pPr>
+        <w:pStyle w:val="ListParagraph"/>
+        <w:spacing w:after="0"/>
+        <w:rPr>
+          <w:b/>
+        </w:rPr>
+      </w:pPr>
+    </w:p>
+    <w:p>
+      <w:pPr>
+        <w:pStyle w:val="ListParagraph"/>
+        <w:numPr>
+          <w:ilvl w:val="0"/>
+          <w:numId w:val="1"/>
+        </w:numPr>
+        <w:spacing w:after="0"/>
+        <w:rPr>
+          <w:b/>
+        </w:rPr>
+      </w:pPr>
+      <w:r>
+        <w:rPr>
+          <w:b/>
+        </w:rPr>
+        <w:t>Appendix</w:t>
+      </w:r>
+      <w:r>
+        <w:rPr>
+          <w:b/>
+        </w:rPr>
+        <w:t xml:space="preserve"> (?) </w:t>
+      </w:r>
+      <w:r>
+        <w:t>placeholder</w:t>
+      </w:r>
+    </w:p>
+    <w:p>
+      <w:pPr>
+        <w:pStyle w:val="ListParagraph"/>
+        <w:spacing w:after="0"/>
+      </w:pPr>
+    </w:p>
+    <w:p>
+      <w:pPr>
+        <w:pStyle w:val="ListParagraph"/>
+        <w:numPr>
+          <w:ilvl w:val="0"/>
+          <w:numId w:val="1"/>
+        </w:numPr>
+        <w:spacing w:after="0"/>
+      </w:pPr>
+      <w:r>
+        <w:rPr>
+          <w:b/>
+        </w:rPr>
+        <w:t>References</w:t>
+      </w:r>
+    </w:p>
+    <w:p>
+      <w:pPr>
+        <w:pStyle w:val="ListParagraph"/>
+        <w:numPr>
+          <w:ilvl w:val="1"/>
+          <w:numId w:val="1"/>
+        </w:numPr>
+        <w:spacing w:after="0"/>
+      </w:pPr>
+      <w:r>
+        <w:rPr>
+          <w:i/>
+        </w:rPr>
+        <w:t xml:space="preserve">Storytelling </w:t>
+      </w:r>
+      <w:proofErr w:type="gramStart"/>
+      <w:r>
+        <w:rPr>
+          <w:i/>
+        </w:rPr>
+        <w:t>With</w:t>
+      </w:r>
+      <w:proofErr w:type="gramEnd"/>
+      <w:r>
+        <w:rPr>
+          <w:i/>
+        </w:rPr>
+        <w:t xml:space="preserve"> Data; </w:t>
+      </w:r>
+      <w:r>
+        <w:t>Cole Nusbaumer-Knaflic</w:t>
+      </w:r>
+    </w:p>
+    <w:p>
+      <w:pPr>
+        <w:pStyle w:val="ListParagraph"/>
+        <w:numPr>
+          <w:ilvl w:val="1"/>
+          <w:numId w:val="1"/>
+        </w:numPr>
+        <w:spacing w:after="0"/>
+      </w:pPr>
+      <w:r>
+        <w:rPr>
+          <w:i/>
+        </w:rPr>
+        <w:t xml:space="preserve">Show Me the Numbers; </w:t>
+      </w:r>
+      <w:r>
+        <w:t>Stephen Few</w:t>
+      </w:r>
+    </w:p>
+    <w:p>
+      <w:pPr>
+        <w:pStyle w:val="ListParagraph"/>
+        <w:numPr>
+          <w:ilvl w:val="1"/>
+          <w:numId w:val="1"/>
+        </w:numPr>
+        <w:spacing w:after="0"/>
+      </w:pPr>
+      <w:r>
+        <w:rPr>
+          <w:i/>
+        </w:rPr>
+        <w:t>Visualize This</w:t>
+      </w:r>
+      <w:r>
+        <w:t xml:space="preserve">, </w:t>
+      </w:r>
+      <w:r>
+        <w:t>Nathan Yau</w:t>
+      </w:r>
+    </w:p>
+    <w:p>
+      <w:pPr>
+        <w:pStyle w:val="ListParagraph"/>
+        <w:numPr>
+          <w:ilvl w:val="1"/>
+          <w:numId w:val="1"/>
+        </w:numPr>
+        <w:spacing w:after="0"/>
+      </w:pPr>
+      <w:r>
+        <w:rPr>
+          <w:i/>
+        </w:rPr>
+        <w:t>Visual Display of Quantitative Information; Beautiful Evidence</w:t>
+      </w:r>
+      <w:r>
+        <w:t xml:space="preserve">; </w:t>
+      </w:r>
+      <w:r>
+        <w:t>Edward Tufte</w:t>
+      </w:r>
+    </w:p>
+    <w:p>
+      <w:pPr>
+        <w:pStyle w:val="ListParagraph"/>
+        <w:numPr>
+          <w:ilvl w:val="1"/>
+          <w:numId w:val="1"/>
+        </w:numPr>
+        <w:spacing w:after="0"/>
+      </w:pPr>
+      <w:r>
+        <w:rPr>
+          <w:i/>
+        </w:rPr>
+        <w:t>Visualization Analysis &amp;</w:t>
+      </w:r>
+      <w:r>
+        <w:rPr>
+          <w:i/>
+        </w:rPr>
+        <w:t xml:space="preserve"> Design,</w:t>
+      </w:r>
+      <w:r>
+        <w:t xml:space="preserve"> Tamara </w:t>
+      </w:r>
+      <w:proofErr w:type="spellStart"/>
+      <w:r>
+        <w:t>Munzner</w:t>
+      </w:r>
+      <w:proofErr w:type="spellEnd"/>
+    </w:p>
+    <w:p>
+      <w:pPr>
+        <w:pStyle w:val="ListParagraph"/>
+        <w:numPr>
+          <w:ilvl w:val="0"/>
+          <w:numId w:val="1"/>
+        </w:numPr>
+        <w:spacing w:after="0"/>
+      </w:pPr>
+      <w:r>
+        <w:t xml:space="preserve">Test add </w:t>
+      </w:r>
+      <w:proofErr w:type="spellStart"/>
+      <w:r>
+        <w:t>sw</w:t>
+      </w:r>
+      <w:proofErr w:type="spellEnd"/>
+    </w:p>
+    <w:p>
+      <w:pPr>
+        <w:pStyle w:val="ListParagraph"/>
+        <w:numPr>
+          <w:ilvl w:val="0"/>
+          <w:numId w:val="1"/>
+        </w:numPr>
+        <w:spacing w:after="0"/>
+      </w:pPr>
+      <w:r>
+        <w:t>Upload Test by Annie Fan</w:t>
+      </w:r>
+    </w:p>
+    <w:p>
+      <w:pPr>
+        <w:pStyle w:val="ListParagraph"/>
+        <w:numPr>
+          <w:ilvl w:val="0"/>
+          <w:numId w:val="1"/>
+        </w:numPr>
+        <w:spacing w:after="0"/>
+      </w:pPr>
+      <w:r>
+        <w:t>Upload Test by John Deacon</w:t>
       </w:r>
     </w:p>
     <w:sectPr>
@@ -1641,7 +1639,7 @@
       </w:pPr>
     </w:pPrDefault>
   </w:docDefaults>
-  <w:latentStyles w:defLockedState="0" w:defUIPriority="99" w:defSemiHidden="0" w:defUnhideWhenUsed="0" w:defQFormat="0" w:count="376">
+  <w:latentStyles w:defLockedState="0" w:defUIPriority="99" w:defSemiHidden="0" w:defUnhideWhenUsed="0" w:defQFormat="0" w:count="375">
     <w:lsdException w:name="Normal" w:uiPriority="0" w:qFormat="1"/>
     <w:lsdException w:name="heading 1" w:uiPriority="9" w:qFormat="1"/>
     <w:lsdException w:name="heading 2" w:semiHidden="1" w:uiPriority="9" w:unhideWhenUsed="1" w:qFormat="1"/>
@@ -1747,6 +1745,7 @@
     <w:lsdException w:name="HTML Sample" w:semiHidden="1" w:unhideWhenUsed="1"/>
     <w:lsdException w:name="HTML Typewriter" w:semiHidden="1" w:unhideWhenUsed="1"/>
     <w:lsdException w:name="HTML Variable" w:semiHidden="1" w:unhideWhenUsed="1"/>
+    <w:lsdException w:name="Normal Table" w:semiHidden="1" w:unhideWhenUsed="1"/>
     <w:lsdException w:name="annotation subject" w:semiHidden="1" w:unhideWhenUsed="1"/>
     <w:lsdException w:name="No List" w:semiHidden="1" w:unhideWhenUsed="1"/>
     <w:lsdException w:name="Outline List 1" w:semiHidden="1" w:unhideWhenUsed="1"/>
@@ -1789,8 +1788,11 @@
     <w:lsdException w:name="Table Contemporary" w:semiHidden="1" w:unhideWhenUsed="1"/>
     <w:lsdException w:name="Table Elegant" w:semiHidden="1" w:unhideWhenUsed="1"/>
     <w:lsdException w:name="Table Professional" w:semiHidden="1" w:unhideWhenUsed="1"/>
+    <w:lsdException w:name="Table Subtle 1" w:semiHidden="1" w:unhideWhenUsed="1"/>
     <w:lsdException w:name="Table Subtle 2" w:semiHidden="1" w:unhideWhenUsed="1"/>
     <w:lsdException w:name="Table Web 1" w:semiHidden="1" w:unhideWhenUsed="1"/>
+    <w:lsdException w:name="Table Web 2" w:semiHidden="1" w:unhideWhenUsed="1"/>
+    <w:lsdException w:name="Table Web 3" w:semiHidden="1" w:unhideWhenUsed="1"/>
     <w:lsdException w:name="Balloon Text" w:semiHidden="1" w:unhideWhenUsed="1"/>
     <w:lsdException w:name="Table Grid" w:uiPriority="59"/>
     <w:lsdException w:name="Table Theme" w:semiHidden="1" w:unhideWhenUsed="1"/>
@@ -2013,7 +2015,6 @@
     <w:lsdException w:name="Smart Hyperlink" w:semiHidden="1" w:unhideWhenUsed="1"/>
     <w:lsdException w:name="Hashtag" w:semiHidden="1" w:unhideWhenUsed="1"/>
     <w:lsdException w:name="Unresolved Mention" w:semiHidden="1" w:unhideWhenUsed="1"/>
-    <w:lsdException w:name="Smart Link" w:semiHidden="1" w:unhideWhenUsed="1"/>
   </w:latentStyles>
   <w:style w:type="paragraph" w:default="1" w:styleId="Normal">
     <w:name w:val="Normal"/>
@@ -2122,7 +2123,7 @@
     <w:charset w:val="00"/>
     <w:family w:val="roman"/>
     <w:pitch w:val="variable"/>
-    <w:sig w:usb0="E00002FF" w:usb1="400004FF" w:usb2="00000000" w:usb3="00000000" w:csb0="0000019F" w:csb1="00000000"/>
+    <w:sig w:usb0="E00006FF" w:usb1="420024FF" w:usb2="02000000" w:usb3="00000000" w:csb0="0000019F" w:csb1="00000000"/>
   </w:font>
   <w:font w:name="DengXian">
     <w:altName w:val="等线"/>
@@ -2134,7 +2135,6 @@
   </w:font>
   <w:font w:name="DengXian Light">
     <w:altName w:val="等线 Light"/>
-    <w:panose1 w:val="02010600030101010101"/>
     <w:charset w:val="86"/>
     <w:family w:val="auto"/>
     <w:pitch w:val="variable"/>
@@ -2167,6 +2167,7 @@
   <w:rsids>
     <w:rsidRoot w:val="00D07B03"/>
     <w:rsid w:val="00224BA4"/>
+    <w:rsid w:val="00244A15"/>
     <w:rsid w:val="00406DBC"/>
     <w:rsid w:val="004B20B6"/>
     <w:rsid w:val="00B17233"/>
@@ -2211,7 +2212,7 @@
       </w:pPr>
     </w:pPrDefault>
   </w:docDefaults>
-  <w:latentStyles w:defLockedState="0" w:defUIPriority="99" w:defSemiHidden="0" w:defUnhideWhenUsed="0" w:defQFormat="0" w:count="376">
+  <w:latentStyles w:defLockedState="0" w:defUIPriority="99" w:defSemiHidden="0" w:defUnhideWhenUsed="0" w:defQFormat="0" w:count="375">
     <w:lsdException w:name="Normal" w:uiPriority="0" w:qFormat="1"/>
     <w:lsdException w:name="heading 1" w:uiPriority="9" w:qFormat="1"/>
     <w:lsdException w:name="heading 2" w:semiHidden="1" w:uiPriority="9" w:unhideWhenUsed="1" w:qFormat="1"/>
@@ -2317,6 +2318,7 @@
     <w:lsdException w:name="HTML Sample" w:semiHidden="1" w:unhideWhenUsed="1"/>
     <w:lsdException w:name="HTML Typewriter" w:semiHidden="1" w:unhideWhenUsed="1"/>
     <w:lsdException w:name="HTML Variable" w:semiHidden="1" w:unhideWhenUsed="1"/>
+    <w:lsdException w:name="Normal Table" w:semiHidden="1" w:unhideWhenUsed="1"/>
     <w:lsdException w:name="annotation subject" w:semiHidden="1" w:unhideWhenUsed="1"/>
     <w:lsdException w:name="No List" w:semiHidden="1" w:unhideWhenUsed="1"/>
     <w:lsdException w:name="Outline List 1" w:semiHidden="1" w:unhideWhenUsed="1"/>
@@ -2359,8 +2361,11 @@
     <w:lsdException w:name="Table Contemporary" w:semiHidden="1" w:unhideWhenUsed="1"/>
     <w:lsdException w:name="Table Elegant" w:semiHidden="1" w:unhideWhenUsed="1"/>
     <w:lsdException w:name="Table Professional" w:semiHidden="1" w:unhideWhenUsed="1"/>
+    <w:lsdException w:name="Table Subtle 1" w:semiHidden="1" w:unhideWhenUsed="1"/>
     <w:lsdException w:name="Table Subtle 2" w:semiHidden="1" w:unhideWhenUsed="1"/>
     <w:lsdException w:name="Table Web 1" w:semiHidden="1" w:unhideWhenUsed="1"/>
+    <w:lsdException w:name="Table Web 2" w:semiHidden="1" w:unhideWhenUsed="1"/>
+    <w:lsdException w:name="Table Web 3" w:semiHidden="1" w:unhideWhenUsed="1"/>
     <w:lsdException w:name="Balloon Text" w:semiHidden="1" w:unhideWhenUsed="1"/>
     <w:lsdException w:name="Table Grid" w:uiPriority="39"/>
     <w:lsdException w:name="Table Theme" w:semiHidden="1" w:unhideWhenUsed="1"/>
@@ -2583,7 +2588,6 @@
     <w:lsdException w:name="Smart Hyperlink" w:semiHidden="1" w:unhideWhenUsed="1"/>
     <w:lsdException w:name="Hashtag" w:semiHidden="1" w:unhideWhenUsed="1"/>
     <w:lsdException w:name="Unresolved Mention" w:semiHidden="1" w:unhideWhenUsed="1"/>
-    <w:lsdException w:name="Smart Link" w:semiHidden="1" w:unhideWhenUsed="1"/>
   </w:latentStyles>
   <w:style w:type="paragraph" w:default="1" w:styleId="Normal">
     <w:name w:val="Normal"/>

</xml_diff>